<commit_message>
update slides for week02
</commit_message>
<xml_diff>
--- a/docs/Content/SSJ-376-Syllabus-Spring-2025.docx
+++ b/docs/Content/SSJ-376-Syllabus-Spring-2025.docx
@@ -332,12 +332,21 @@
         </w:rPr>
         <w:t xml:space="preserve">TA: </w:t>
       </w:r>
+      <w:proofErr w:type="spellStart"/>
       <w:r>
         <w:rPr>
           <w:rFonts w:ascii="Microsoft Sans Serif" w:hint="eastAsia"/>
           <w:sz w:val="28"/>
         </w:rPr>
-        <w:t>Vanchy Li (</w:t>
+        <w:t>Vanchy</w:t>
+      </w:r>
+      <w:proofErr w:type="spellEnd"/>
+      <w:r>
+        <w:rPr>
+          <w:rFonts w:ascii="Microsoft Sans Serif" w:hint="eastAsia"/>
+          <w:sz w:val="28"/>
+        </w:rPr>
+        <w:t xml:space="preserve"> Li (</w:t>
       </w:r>
       <w:r>
         <w:rPr>
@@ -970,7 +979,15 @@
         <w:jc w:val="both"/>
       </w:pPr>
       <w:r>
-        <w:t>Spatial database development, a key component of GIS project management, focuses on the organization</w:t>
+        <w:t xml:space="preserve">Spatial database development, a key </w:t>
+      </w:r>
+      <w:proofErr w:type="gramStart"/>
+      <w:r>
+        <w:t>component</w:t>
+      </w:r>
+      <w:proofErr w:type="gramEnd"/>
+      <w:r>
+        <w:t xml:space="preserve"> of GIS project management, focuses on the organization</w:t>
       </w:r>
       <w:r>
         <w:rPr>
@@ -1069,7 +1086,15 @@
         <w:t xml:space="preserve"> </w:t>
       </w:r>
       <w:r>
-        <w:t>data collection and standardization, and how to apply topological rules to a database. Throughout the course, students will work on final database projects which will build skills required in professional GIS positions, with an emphasis on collaboration and real-world applications of data.</w:t>
+        <w:t xml:space="preserve">data collection and standardization, and how to apply topological rules to a database. Throughout the course, students will work on final database projects which will build skills </w:t>
+      </w:r>
+      <w:proofErr w:type="gramStart"/>
+      <w:r>
+        <w:t>required</w:t>
+      </w:r>
+      <w:proofErr w:type="gramEnd"/>
+      <w:r>
+        <w:t xml:space="preserve"> in professional GIS positions, with an emphasis on collaboration and real-world applications of data.</w:t>
       </w:r>
     </w:p>
     <w:p>
@@ -1110,6 +1135,7 @@
         </w:rPr>
         <w:t xml:space="preserve"> </w:t>
       </w:r>
+      <w:proofErr w:type="gramStart"/>
       <w:r>
         <w:t>are</w:t>
       </w:r>
@@ -1131,6 +1157,7 @@
       <w:r>
         <w:t>to</w:t>
       </w:r>
+      <w:proofErr w:type="gramEnd"/>
       <w:r>
         <w:rPr>
           <w:spacing w:val="-3"/>
@@ -1654,6 +1681,7 @@
         </w:rPr>
         <w:t xml:space="preserve"> </w:t>
       </w:r>
+      <w:proofErr w:type="gramStart"/>
       <w:r>
         <w:rPr>
           <w:spacing w:val="-2"/>
@@ -1661,6 +1689,7 @@
         </w:rPr>
         <w:t>geodatabases;</w:t>
       </w:r>
+      <w:proofErr w:type="gramEnd"/>
     </w:p>
     <w:p>
       <w:pPr>
@@ -1808,8 +1837,17 @@
           <w:spacing w:val="-4"/>
           <w:sz w:val="24"/>
         </w:rPr>
-        <w:t xml:space="preserve"> SQL;</w:t>
-      </w:r>
+        <w:t xml:space="preserve"> </w:t>
+      </w:r>
+      <w:proofErr w:type="gramStart"/>
+      <w:r>
+        <w:rPr>
+          <w:spacing w:val="-4"/>
+          <w:sz w:val="24"/>
+        </w:rPr>
+        <w:t>SQL;</w:t>
+      </w:r>
+      <w:proofErr w:type="gramEnd"/>
     </w:p>
     <w:p>
       <w:pPr>
@@ -1987,6 +2025,7 @@
         </w:rPr>
         <w:t xml:space="preserve"> </w:t>
       </w:r>
+      <w:proofErr w:type="gramStart"/>
       <w:r>
         <w:t>is</w:t>
       </w:r>
@@ -2008,6 +2047,7 @@
       <w:r>
         <w:t>for</w:t>
       </w:r>
+      <w:proofErr w:type="gramEnd"/>
       <w:r>
         <w:rPr>
           <w:spacing w:val="-3"/>
@@ -2146,6 +2186,7 @@
         </w:rPr>
         <w:t xml:space="preserve"> </w:t>
       </w:r>
+      <w:proofErr w:type="gramStart"/>
       <w:r>
         <w:rPr>
           <w:spacing w:val="-2"/>
@@ -2153,6 +2194,7 @@
         </w:rPr>
         <w:t>requirements;</w:t>
       </w:r>
+      <w:proofErr w:type="gramEnd"/>
     </w:p>
     <w:p>
       <w:pPr>
@@ -2315,6 +2357,7 @@
         </w:rPr>
         <w:t xml:space="preserve"> </w:t>
       </w:r>
+      <w:proofErr w:type="gramStart"/>
       <w:r>
         <w:rPr>
           <w:spacing w:val="-2"/>
@@ -2322,6 +2365,7 @@
         </w:rPr>
         <w:t>week;</w:t>
       </w:r>
+      <w:proofErr w:type="gramEnd"/>
     </w:p>
     <w:p>
       <w:pPr>
@@ -2411,15 +2455,24 @@
           <w:spacing w:val="-2"/>
           <w:sz w:val="24"/>
         </w:rPr>
-        <w:t>Canvas and Course Website</w:t>
-      </w:r>
+        <w:t xml:space="preserve">Canvas and Course </w:t>
+      </w:r>
+      <w:proofErr w:type="gramStart"/>
       <w:r>
         <w:rPr>
           <w:spacing w:val="-2"/>
           <w:sz w:val="24"/>
         </w:rPr>
+        <w:t>Website</w:t>
+      </w:r>
+      <w:r>
+        <w:rPr>
+          <w:spacing w:val="-2"/>
+          <w:sz w:val="24"/>
+        </w:rPr>
         <w:t>;</w:t>
       </w:r>
+      <w:proofErr w:type="gramEnd"/>
     </w:p>
     <w:p>
       <w:pPr>
@@ -2833,7 +2886,15 @@
         <w:t xml:space="preserve"> </w:t>
       </w:r>
       <w:r>
-        <w:t>class, with the exception of Week 1.</w:t>
+        <w:t xml:space="preserve">class, </w:t>
+      </w:r>
+      <w:proofErr w:type="gramStart"/>
+      <w:r>
+        <w:t>with the exception of</w:t>
+      </w:r>
+      <w:proofErr w:type="gramEnd"/>
+      <w:r>
+        <w:t xml:space="preserve"> Week 1.</w:t>
       </w:r>
     </w:p>
     <w:p>
@@ -2872,8 +2933,13 @@
         <w:t>session</w:t>
       </w:r>
       <w:r>
-        <w:t xml:space="preserve"> consist</w:t>
-      </w:r>
+        <w:t xml:space="preserve"> </w:t>
+      </w:r>
+      <w:proofErr w:type="gramStart"/>
+      <w:r>
+        <w:t>consist</w:t>
+      </w:r>
+      <w:proofErr w:type="gramEnd"/>
       <w:r>
         <w:rPr>
           <w:spacing w:val="-4"/>
@@ -2989,7 +3055,15 @@
         <w:t xml:space="preserve"> </w:t>
       </w:r>
       <w:r>
-        <w:t>great time to bring questions regarding the week’s content or the assignment.</w:t>
+        <w:t xml:space="preserve">great time to bring questions </w:t>
+      </w:r>
+      <w:proofErr w:type="gramStart"/>
+      <w:r>
+        <w:t>regarding</w:t>
+      </w:r>
+      <w:proofErr w:type="gramEnd"/>
+      <w:r>
+        <w:t xml:space="preserve"> the week’s content or the assignment.</w:t>
       </w:r>
     </w:p>
     <w:p>
@@ -3073,6 +3147,7 @@
         </w:rPr>
         <w:t xml:space="preserve"> </w:t>
       </w:r>
+      <w:proofErr w:type="gramStart"/>
       <w:r>
         <w:t>rubric,</w:t>
       </w:r>
@@ -3085,6 +3160,7 @@
       <w:r>
         <w:t>and</w:t>
       </w:r>
+      <w:proofErr w:type="gramEnd"/>
       <w:r>
         <w:rPr>
           <w:spacing w:val="-4"/>
@@ -3176,6 +3252,7 @@
         </w:rPr>
         <w:t xml:space="preserve"> </w:t>
       </w:r>
+      <w:proofErr w:type="gramStart"/>
       <w:r>
         <w:rPr>
           <w:rFonts w:ascii="Cambria"/>
@@ -3197,6 +3274,7 @@
         </w:rPr>
         <w:t>used</w:t>
       </w:r>
+      <w:proofErr w:type="gramEnd"/>
       <w:r>
         <w:rPr>
           <w:rFonts w:ascii="Cambria"/>
@@ -3463,6 +3541,7 @@
         </w:rPr>
         <w:t xml:space="preserve"> </w:t>
       </w:r>
+      <w:proofErr w:type="gramStart"/>
       <w:r>
         <w:rPr>
           <w:rFonts w:ascii="Cambria"/>
@@ -3470,6 +3549,7 @@
         </w:rPr>
         <w:t>methods</w:t>
       </w:r>
+      <w:proofErr w:type="gramEnd"/>
       <w:r>
         <w:rPr>
           <w:rFonts w:ascii="Cambria"/>
@@ -3547,7 +3627,15 @@
         <w:jc w:val="both"/>
       </w:pPr>
       <w:r>
-        <w:t>This course will incorporate the free and open source software package to explore</w:t>
+        <w:t xml:space="preserve">This course will incorporate the free and </w:t>
+      </w:r>
+      <w:proofErr w:type="gramStart"/>
+      <w:r>
+        <w:t>open source</w:t>
+      </w:r>
+      <w:proofErr w:type="gramEnd"/>
+      <w:r>
+        <w:t xml:space="preserve"> software package to explore</w:t>
       </w:r>
       <w:r>
         <w:rPr>
@@ -3663,6 +3751,7 @@
         </w:rPr>
         <w:t xml:space="preserve"> </w:t>
       </w:r>
+      <w:proofErr w:type="gramStart"/>
       <w:r>
         <w:t>appropriate</w:t>
       </w:r>
@@ -3673,7 +3762,11 @@
         <w:t xml:space="preserve"> </w:t>
       </w:r>
       <w:r>
-        <w:t>software, students will need to ensure they have adequate data storage for assignments and backups.</w:t>
+        <w:t>software</w:t>
+      </w:r>
+      <w:proofErr w:type="gramEnd"/>
+      <w:r>
+        <w:t>, students will need to ensure they have adequate data storage for assignments and backups.</w:t>
       </w:r>
     </w:p>
     <w:p>
@@ -3781,6 +3874,7 @@
           <w:szCs w:val="24"/>
         </w:rPr>
       </w:pPr>
+      <w:proofErr w:type="spellStart"/>
       <w:r>
         <w:rPr>
           <w:rFonts w:hint="eastAsia"/>
@@ -3789,6 +3883,7 @@
         </w:rPr>
         <w:t>PostGIS</w:t>
       </w:r>
+      <w:proofErr w:type="spellEnd"/>
     </w:p>
     <w:p>
       <w:pPr>
@@ -3807,13 +3902,23 @@
           <w:szCs w:val="24"/>
         </w:rPr>
       </w:pPr>
+      <w:proofErr w:type="spellStart"/>
       <w:r>
         <w:rPr>
           <w:rFonts w:hint="eastAsia"/>
           <w:sz w:val="24"/>
           <w:szCs w:val="24"/>
         </w:rPr>
-        <w:t>pgAdmin 4</w:t>
+        <w:t>pgAdmin</w:t>
+      </w:r>
+      <w:proofErr w:type="spellEnd"/>
+      <w:r>
+        <w:rPr>
+          <w:rFonts w:hint="eastAsia"/>
+          <w:sz w:val="24"/>
+          <w:szCs w:val="24"/>
+        </w:rPr>
+        <w:t xml:space="preserve"> 4</w:t>
       </w:r>
     </w:p>
     <w:p>
@@ -3884,8 +3989,19 @@
             <w:sz w:val="24"/>
             <w:szCs w:val="24"/>
           </w:rPr>
-          <w:t>Introduction to PostGIS</w:t>
+          <w:t xml:space="preserve">Introduction to </w:t>
         </w:r>
+        <w:proofErr w:type="spellStart"/>
+        <w:r>
+          <w:rPr>
+            <w:rStyle w:val="Hyperlink"/>
+            <w:rFonts w:hint="eastAsia"/>
+            <w:sz w:val="24"/>
+            <w:szCs w:val="24"/>
+          </w:rPr>
+          <w:t>PostGIS</w:t>
+        </w:r>
+        <w:proofErr w:type="spellEnd"/>
       </w:hyperlink>
     </w:p>
     <w:p>
@@ -4169,6 +4285,7 @@
         </w:rPr>
         <w:t xml:space="preserve"> </w:t>
       </w:r>
+      <w:proofErr w:type="gramStart"/>
       <w:r>
         <w:t>in</w:t>
       </w:r>
@@ -4199,6 +4316,7 @@
       <w:r>
         <w:t>manner</w:t>
       </w:r>
+      <w:proofErr w:type="gramEnd"/>
       <w:r>
         <w:rPr>
           <w:spacing w:val="-4"/>
@@ -4843,6 +4961,7 @@
         </w:rPr>
         <w:t xml:space="preserve"> </w:t>
       </w:r>
+      <w:proofErr w:type="gramStart"/>
       <w:r>
         <w:rPr>
           <w:rFonts w:ascii="Arial"/>
@@ -4851,6 +4970,7 @@
         </w:rPr>
         <w:t>same</w:t>
       </w:r>
+      <w:proofErr w:type="gramEnd"/>
       <w:r>
         <w:rPr>
           <w:rFonts w:ascii="Arial"/>
@@ -5450,7 +5570,15 @@
         <w:t xml:space="preserve"> </w:t>
       </w:r>
       <w:r>
-        <w:t>to the suggested schedule provided in the syllabus, show up to Office Hours, and schedule any one-on- one meetings to avoid any last second assignment issues or submissions.</w:t>
+        <w:t xml:space="preserve">to the suggested schedule provided in the syllabus, show up to Office Hours, and schedule </w:t>
+      </w:r>
+      <w:proofErr w:type="gramStart"/>
+      <w:r>
+        <w:t>any one</w:t>
+      </w:r>
+      <w:proofErr w:type="gramEnd"/>
+      <w:r>
+        <w:t>-on- one meetings to avoid any last second assignment issues or submissions.</w:t>
       </w:r>
     </w:p>
     <w:p>
@@ -5525,7 +5653,11 @@
         <w:t xml:space="preserve"> </w:t>
       </w:r>
       <w:r>
-        <w:t>assistant are</w:t>
+        <w:t xml:space="preserve">assistant </w:t>
+      </w:r>
+      <w:proofErr w:type="gramStart"/>
+      <w:r>
+        <w:t>are</w:t>
       </w:r>
       <w:r>
         <w:rPr>
@@ -5536,6 +5668,7 @@
       <w:r>
         <w:t>held</w:t>
       </w:r>
+      <w:proofErr w:type="gramEnd"/>
       <w:r>
         <w:rPr>
           <w:spacing w:val="-3"/>
@@ -5597,8 +5730,13 @@
         <w:t xml:space="preserve"> </w:t>
       </w:r>
       <w:r>
-        <w:t>end-of-semeter</w:t>
-      </w:r>
+        <w:t>end-of-</w:t>
+      </w:r>
+      <w:proofErr w:type="spellStart"/>
+      <w:r>
+        <w:t>semeter</w:t>
+      </w:r>
+      <w:proofErr w:type="spellEnd"/>
       <w:r>
         <w:rPr>
           <w:spacing w:val="-3"/>
@@ -5632,6 +5770,7 @@
         </w:rPr>
         <w:t xml:space="preserve"> </w:t>
       </w:r>
+      <w:proofErr w:type="gramStart"/>
       <w:r>
         <w:t>are</w:t>
       </w:r>
@@ -5642,7 +5781,11 @@
         <w:t xml:space="preserve"> </w:t>
       </w:r>
       <w:r>
-        <w:t>invited to request all one-on-one meetings are held in a public setting, or an all-party, consent-given, audio- recorded space.</w:t>
+        <w:t>invited</w:t>
+      </w:r>
+      <w:proofErr w:type="gramEnd"/>
+      <w:r>
+        <w:t xml:space="preserve"> to request all one-on-one meetings are held in a public setting, or an all-party, consent-given, audio- recorded space.</w:t>
       </w:r>
     </w:p>
     <w:p>
@@ -5670,7 +5813,25 @@
           <w:b/>
           <w:sz w:val="20"/>
         </w:rPr>
-        <w:t>Otherwise, the instructor will request that students follow up via email with a recap of any one-on-one conversations</w:t>
+        <w:t xml:space="preserve">Otherwise, the instructor will </w:t>
+      </w:r>
+      <w:proofErr w:type="gramStart"/>
+      <w:r>
+        <w:rPr>
+          <w:rFonts w:ascii="Arial"/>
+          <w:b/>
+          <w:sz w:val="20"/>
+        </w:rPr>
+        <w:t>request</w:t>
+      </w:r>
+      <w:proofErr w:type="gramEnd"/>
+      <w:r>
+        <w:rPr>
+          <w:rFonts w:ascii="Arial"/>
+          <w:b/>
+          <w:sz w:val="20"/>
+        </w:rPr>
+        <w:t xml:space="preserve"> that students follow up via email with a recap of any one-on-one conversations</w:t>
       </w:r>
       <w:r>
         <w:rPr>
@@ -5925,7 +6086,25 @@
           <w:b/>
           <w:sz w:val="20"/>
         </w:rPr>
-        <w:t xml:space="preserve">what was discussed, as well as bullet points covering any action items that the student, or instructor, are </w:t>
+        <w:t xml:space="preserve">what </w:t>
+      </w:r>
+      <w:proofErr w:type="gramStart"/>
+      <w:r>
+        <w:rPr>
+          <w:rFonts w:ascii="Arial"/>
+          <w:b/>
+          <w:sz w:val="20"/>
+        </w:rPr>
+        <w:t>was discussed</w:t>
+      </w:r>
+      <w:proofErr w:type="gramEnd"/>
+      <w:r>
+        <w:rPr>
+          <w:rFonts w:ascii="Arial"/>
+          <w:b/>
+          <w:sz w:val="20"/>
+        </w:rPr>
+        <w:t xml:space="preserve">, as well as bullet points covering any action items that the student, or instructor, are </w:t>
       </w:r>
       <w:r>
         <w:rPr>
@@ -7335,8 +7514,21 @@
               </w:rPr>
             </w:pPr>
             <w:r>
-              <w:t>Intro to PostGIS&amp; PostgreSQL&amp;pgAdmin</w:t>
-            </w:r>
+              <w:t xml:space="preserve">Intro to </w:t>
+            </w:r>
+            <w:proofErr w:type="spellStart"/>
+            <w:r>
+              <w:t>PostGIS</w:t>
+            </w:r>
+            <w:proofErr w:type="spellEnd"/>
+            <w:r>
+              <w:t xml:space="preserve">&amp; </w:t>
+            </w:r>
+            <w:proofErr w:type="spellStart"/>
+            <w:r>
+              <w:t>PostgreSQL&amp;pgAdmin</w:t>
+            </w:r>
+            <w:proofErr w:type="spellEnd"/>
           </w:p>
         </w:tc>
         <w:tc>
@@ -7534,7 +7726,15 @@
                 <w:color w:val="000000"/>
                 <w:lang w:eastAsia="zh-CN"/>
               </w:rPr>
-              <w:t>Due by Jan 26</w:t>
+              <w:t xml:space="preserve">Due by Jan </w:t>
+            </w:r>
+            <w:r>
+              <w:rPr>
+                <w:rFonts w:asciiTheme="minorHAnsi" w:eastAsiaTheme="minorEastAsia" w:hAnsiTheme="minorHAnsi" w:cstheme="minorHAnsi" w:hint="eastAsia"/>
+                <w:color w:val="000000"/>
+                <w:lang w:eastAsia="zh-CN"/>
+              </w:rPr>
+              <w:t>30</w:t>
             </w:r>
             <w:r>
               <w:rPr>
@@ -12166,8 +12366,13 @@
                 <w:lang w:eastAsia="zh-CN"/>
               </w:rPr>
             </w:pPr>
-            <w:r>
-              <w:t>PostGIS with Python</w:t>
+            <w:proofErr w:type="spellStart"/>
+            <w:r>
+              <w:t>PostGIS</w:t>
+            </w:r>
+            <w:proofErr w:type="spellEnd"/>
+            <w:r>
+              <w:t xml:space="preserve"> with Python</w:t>
             </w:r>
           </w:p>
         </w:tc>
@@ -12435,8 +12640,13 @@
                 <w:color w:val="000000"/>
               </w:rPr>
             </w:pPr>
-            <w:r>
-              <w:t>PostGIS with Python</w:t>
+            <w:proofErr w:type="spellStart"/>
+            <w:r>
+              <w:t>PostGIS</w:t>
+            </w:r>
+            <w:proofErr w:type="spellEnd"/>
+            <w:r>
+              <w:t xml:space="preserve"> with Python</w:t>
             </w:r>
           </w:p>
         </w:tc>
@@ -12745,8 +12955,13 @@
                 <w:lang w:eastAsia="zh-CN"/>
               </w:rPr>
             </w:pPr>
-            <w:r>
-              <w:t>PostGIS in Web Application</w:t>
+            <w:proofErr w:type="spellStart"/>
+            <w:r>
+              <w:t>PostGIS</w:t>
+            </w:r>
+            <w:proofErr w:type="spellEnd"/>
+            <w:r>
+              <w:t xml:space="preserve"> in Web Application</w:t>
             </w:r>
           </w:p>
         </w:tc>
@@ -12889,8 +13104,13 @@
                 <w:color w:val="000000"/>
               </w:rPr>
             </w:pPr>
-            <w:r>
-              <w:t>PostGIS in Web Application</w:t>
+            <w:proofErr w:type="spellStart"/>
+            <w:r>
+              <w:t>PostGIS</w:t>
+            </w:r>
+            <w:proofErr w:type="spellEnd"/>
+            <w:r>
+              <w:t xml:space="preserve"> in Web Application</w:t>
             </w:r>
           </w:p>
         </w:tc>
@@ -14187,6 +14407,7 @@
         </w:rPr>
         <w:t xml:space="preserve"> </w:t>
       </w:r>
+      <w:proofErr w:type="gramStart"/>
       <w:r>
         <w:t>in</w:t>
       </w:r>
@@ -14208,6 +14429,7 @@
       <w:r>
         <w:t>to</w:t>
       </w:r>
+      <w:proofErr w:type="gramEnd"/>
       <w:r>
         <w:rPr>
           <w:spacing w:val="-3"/>
@@ -14546,7 +14768,15 @@
         <w:t xml:space="preserve"> </w:t>
       </w:r>
       <w:r>
-        <w:t>standard plus/minus letter grading scheme is used to assign final course grades for all students who</w:t>
+        <w:t xml:space="preserve">standard plus/minus letter grading scheme </w:t>
+      </w:r>
+      <w:proofErr w:type="gramStart"/>
+      <w:r>
+        <w:t>is used</w:t>
+      </w:r>
+      <w:proofErr w:type="gramEnd"/>
+      <w:r>
+        <w:t xml:space="preserve"> to assign final course grades for all students who</w:t>
       </w:r>
       <w:r>
         <w:rPr>
@@ -14644,6 +14874,7 @@
         </w:rPr>
         <w:t xml:space="preserve"> </w:t>
       </w:r>
+      <w:proofErr w:type="gramStart"/>
       <w:r>
         <w:t>be</w:t>
       </w:r>
@@ -14656,6 +14887,7 @@
       <w:r>
         <w:t>assigned</w:t>
       </w:r>
+      <w:proofErr w:type="gramEnd"/>
       <w:r>
         <w:rPr>
           <w:spacing w:val="-2"/>
@@ -15075,7 +15307,7 @@
                 </mc:Choice>
                 <mc:Fallback>
                   <w:pict>
-                    <v:shape w14:anchorId="112462FB" id="Graphic 15" o:spid="_x0000_s1026" style="position:absolute;margin-left:306pt;margin-top:-15.8pt;width:.1pt;height:46.1pt;z-index:251660800;visibility:visible;mso-wrap-style:square;mso-wrap-distance-left:0;mso-wrap-distance-top:0;mso-wrap-distance-right:0;mso-wrap-distance-bottom:0;mso-position-horizontal:absolute;mso-position-horizontal-relative:page;mso-position-vertical:absolute;mso-position-vertical-relative:text;v-text-anchor:top" coordsize="1270,585470" o:gfxdata="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" path="m,l,585470e" filled="f" strokeweight=".1pt">
+                    <v:shape w14:anchorId="3256DDE0" id="Graphic 15" o:spid="_x0000_s1026" style="position:absolute;margin-left:306pt;margin-top:-15.8pt;width:.1pt;height:46.1pt;z-index:251660800;visibility:visible;mso-wrap-style:square;mso-wrap-distance-left:0;mso-wrap-distance-top:0;mso-wrap-distance-right:0;mso-wrap-distance-bottom:0;mso-position-horizontal:absolute;mso-position-horizontal-relative:page;mso-position-vertical:absolute;mso-position-vertical-relative:text;v-text-anchor:top" coordsize="1270,585470" o:gfxdata="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" path="m,l,585470e" filled="f" strokeweight=".1pt">
                       <v:path arrowok="t"/>
                       <w10:wrap anchorx="page"/>
                     </v:shape>
@@ -15200,7 +15432,7 @@
                 </mc:Choice>
                 <mc:Fallback>
                   <w:pict>
-                    <v:shape w14:anchorId="297300DE" id="Graphic 16" o:spid="_x0000_s1026" style="position:absolute;margin-left:430.6pt;margin-top:-15.8pt;width:.1pt;height:46.1pt;z-index:251662848;visibility:visible;mso-wrap-style:square;mso-wrap-distance-left:0;mso-wrap-distance-top:0;mso-wrap-distance-right:0;mso-wrap-distance-bottom:0;mso-position-horizontal:absolute;mso-position-horizontal-relative:page;mso-position-vertical:absolute;mso-position-vertical-relative:text;v-text-anchor:top" coordsize="1270,585470" o:gfxdata="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" path="m,l,585470e" filled="f" strokeweight=".1pt">
+                    <v:shape w14:anchorId="2F1C4FF3" id="Graphic 16" o:spid="_x0000_s1026" style="position:absolute;margin-left:430.6pt;margin-top:-15.8pt;width:.1pt;height:46.1pt;z-index:251662848;visibility:visible;mso-wrap-style:square;mso-wrap-distance-left:0;mso-wrap-distance-top:0;mso-wrap-distance-right:0;mso-wrap-distance-bottom:0;mso-position-horizontal:absolute;mso-position-horizontal-relative:page;mso-position-vertical:absolute;mso-position-vertical-relative:text;v-text-anchor:top" coordsize="1270,585470" o:gfxdata="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" path="m,l,585470e" filled="f" strokeweight=".1pt">
                       <v:path arrowok="t"/>
                       <w10:wrap anchorx="page"/>
                     </v:shape>
@@ -15279,7 +15511,7 @@
                 </mc:Choice>
                 <mc:Fallback>
                   <w:pict>
-                    <v:shape w14:anchorId="43F79895" id="Graphic 17" o:spid="_x0000_s1026" style="position:absolute;margin-left:555.3pt;margin-top:-15.8pt;width:.1pt;height:46.1pt;z-index:251664896;visibility:visible;mso-wrap-style:square;mso-wrap-distance-left:0;mso-wrap-distance-top:0;mso-wrap-distance-right:0;mso-wrap-distance-bottom:0;mso-position-horizontal:absolute;mso-position-horizontal-relative:page;mso-position-vertical:absolute;mso-position-vertical-relative:text;v-text-anchor:top" coordsize="1270,585470" o:gfxdata="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" path="m,l,585470e" filled="f" strokeweight=".1pt">
+                    <v:shape w14:anchorId="5AF60981" id="Graphic 17" o:spid="_x0000_s1026" style="position:absolute;margin-left:555.3pt;margin-top:-15.8pt;width:.1pt;height:46.1pt;z-index:251664896;visibility:visible;mso-wrap-style:square;mso-wrap-distance-left:0;mso-wrap-distance-top:0;mso-wrap-distance-right:0;mso-wrap-distance-bottom:0;mso-position-horizontal:absolute;mso-position-horizontal-relative:page;mso-position-vertical:absolute;mso-position-vertical-relative:text;v-text-anchor:top" coordsize="1270,585470" o:gfxdata="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" path="m,l,585470e" filled="f" strokeweight=".1pt">
                       <v:path arrowok="t"/>
                       <w10:wrap anchorx="page"/>
                     </v:shape>
@@ -15850,7 +16082,15 @@
         <w:t xml:space="preserve"> </w:t>
       </w:r>
       <w:r>
-        <w:t xml:space="preserve">from all assignments will be weighted to </w:t>
+        <w:t xml:space="preserve">from all assignments will </w:t>
+      </w:r>
+      <w:proofErr w:type="gramStart"/>
+      <w:r>
+        <w:t>be weighted</w:t>
+      </w:r>
+      <w:proofErr w:type="gramEnd"/>
+      <w:r>
+        <w:t xml:space="preserve"> to </w:t>
       </w:r>
       <w:r>
         <w:rPr>
@@ -16031,7 +16271,15 @@
         <w:t>presentation</w:t>
       </w:r>
       <w:r>
-        <w:t xml:space="preserve"> earned on the project will be weighted to 1</w:t>
+        <w:t xml:space="preserve"> earned on the project will </w:t>
+      </w:r>
+      <w:proofErr w:type="gramStart"/>
+      <w:r>
+        <w:t>be weighted</w:t>
+      </w:r>
+      <w:proofErr w:type="gramEnd"/>
+      <w:r>
+        <w:t xml:space="preserve"> to 1</w:t>
       </w:r>
       <w:r>
         <w:rPr>
@@ -16048,7 +16296,23 @@
           <w:rFonts w:eastAsiaTheme="minorEastAsia" w:hint="eastAsia"/>
           <w:lang w:eastAsia="zh-CN"/>
         </w:rPr>
-        <w:t xml:space="preserve"> The final report will be weighted to 5% of the students</w:t>
+        <w:t xml:space="preserve"> The final report will </w:t>
+      </w:r>
+      <w:proofErr w:type="gramStart"/>
+      <w:r>
+        <w:rPr>
+          <w:rFonts w:eastAsiaTheme="minorEastAsia" w:hint="eastAsia"/>
+          <w:lang w:eastAsia="zh-CN"/>
+        </w:rPr>
+        <w:t>be weighted</w:t>
+      </w:r>
+      <w:proofErr w:type="gramEnd"/>
+      <w:r>
+        <w:rPr>
+          <w:rFonts w:eastAsiaTheme="minorEastAsia" w:hint="eastAsia"/>
+          <w:lang w:eastAsia="zh-CN"/>
+        </w:rPr>
+        <w:t xml:space="preserve"> to 5% of the students</w:t>
       </w:r>
       <w:r>
         <w:rPr>
@@ -16122,7 +16386,61 @@
           <w:sz w:val="24"/>
           <w:szCs w:val="24"/>
         </w:rPr>
-        <w:t>Grades for Lab Assignments will be reduced by 10% for each day they are late (e.g. 1-24 hrs. past deadline, 25-48 hrs. past deadline, etc.). No submissions greater or equal to 10 days late will be accepted without direct permission from the instructor based on valid and confirmable extenuating circumstances.</w:t>
+        <w:t>Grades for Lab Assignments will be reduced by 10% for each day they are late (</w:t>
+      </w:r>
+      <w:proofErr w:type="gramStart"/>
+      <w:r>
+        <w:rPr>
+          <w:rFonts w:ascii="Cambria" w:eastAsia="Times New Roman" w:hAnsi="Times New Roman"/>
+          <w:sz w:val="24"/>
+          <w:szCs w:val="24"/>
+        </w:rPr>
+        <w:t>e.g.</w:t>
+      </w:r>
+      <w:proofErr w:type="gramEnd"/>
+      <w:r>
+        <w:rPr>
+          <w:rFonts w:ascii="Cambria" w:eastAsia="Times New Roman" w:hAnsi="Times New Roman"/>
+          <w:sz w:val="24"/>
+          <w:szCs w:val="24"/>
+        </w:rPr>
+        <w:t xml:space="preserve"> 1-24 hrs. past deadline, 25-48 hrs. past deadline, etc.). No submissions </w:t>
+      </w:r>
+      <w:proofErr w:type="gramStart"/>
+      <w:r>
+        <w:rPr>
+          <w:rFonts w:ascii="Cambria" w:eastAsia="Times New Roman" w:hAnsi="Times New Roman"/>
+          <w:sz w:val="24"/>
+          <w:szCs w:val="24"/>
+        </w:rPr>
+        <w:t>greater</w:t>
+      </w:r>
+      <w:proofErr w:type="gramEnd"/>
+      <w:r>
+        <w:rPr>
+          <w:rFonts w:ascii="Cambria" w:eastAsia="Times New Roman" w:hAnsi="Times New Roman"/>
+          <w:sz w:val="24"/>
+          <w:szCs w:val="24"/>
+        </w:rPr>
+        <w:t xml:space="preserve"> or equal to 10 days late will </w:t>
+      </w:r>
+      <w:proofErr w:type="gramStart"/>
+      <w:r>
+        <w:rPr>
+          <w:rFonts w:ascii="Cambria" w:eastAsia="Times New Roman" w:hAnsi="Times New Roman"/>
+          <w:sz w:val="24"/>
+          <w:szCs w:val="24"/>
+        </w:rPr>
+        <w:t>be accepted</w:t>
+      </w:r>
+      <w:proofErr w:type="gramEnd"/>
+      <w:r>
+        <w:rPr>
+          <w:rFonts w:ascii="Cambria" w:eastAsia="Times New Roman" w:hAnsi="Times New Roman"/>
+          <w:sz w:val="24"/>
+          <w:szCs w:val="24"/>
+        </w:rPr>
+        <w:t xml:space="preserve"> without direct permission from the instructor based on valid and confirmable extenuating circumstances.</w:t>
       </w:r>
     </w:p>
     <w:p>
@@ -16198,7 +16516,15 @@
         <w:jc w:val="both"/>
       </w:pPr>
       <w:r>
-        <w:t>Students are encouraged to collaborate with one another in reviewing course material and working on assignments.</w:t>
+        <w:t xml:space="preserve">Students </w:t>
+      </w:r>
+      <w:proofErr w:type="gramStart"/>
+      <w:r>
+        <w:t>are encouraged</w:t>
+      </w:r>
+      <w:proofErr w:type="gramEnd"/>
+      <w:r>
+        <w:t xml:space="preserve"> to collaborate with one another in reviewing course material and working on assignments.</w:t>
       </w:r>
       <w:r>
         <w:rPr>
@@ -16288,7 +16614,15 @@
         <w:t xml:space="preserve"> </w:t>
       </w:r>
       <w:r>
-        <w:t>every assignment; students working together may not submit the same work. Collaboration with another student</w:t>
+        <w:t xml:space="preserve">every assignment; students working together may not </w:t>
+      </w:r>
+      <w:proofErr w:type="gramStart"/>
+      <w:r>
+        <w:t>submit</w:t>
+      </w:r>
+      <w:proofErr w:type="gramEnd"/>
+      <w:r>
+        <w:t xml:space="preserve"> the same work. Collaboration with another student</w:t>
       </w:r>
       <w:r>
         <w:rPr>
@@ -16350,9 +16684,11 @@
         </w:rPr>
         <w:t xml:space="preserve"> </w:t>
       </w:r>
+      <w:proofErr w:type="gramStart"/>
       <w:r>
         <w:t>cite</w:t>
       </w:r>
+      <w:proofErr w:type="gramEnd"/>
       <w:r>
         <w:rPr>
           <w:spacing w:val="-4"/>
@@ -16414,7 +16750,15 @@
         <w:t xml:space="preserve"> </w:t>
       </w:r>
       <w:r>
-        <w:t>providing the names of collaborators either within the assignment or alongside the link that you submit to the course</w:t>
+        <w:t xml:space="preserve">providing the names of collaborators either within the assignment or alongside the link that you </w:t>
+      </w:r>
+      <w:proofErr w:type="gramStart"/>
+      <w:r>
+        <w:t>submit</w:t>
+      </w:r>
+      <w:proofErr w:type="gramEnd"/>
+      <w:r>
+        <w:t xml:space="preserve"> to the course</w:t>
       </w:r>
       <w:r>
         <w:rPr>
@@ -16440,6 +16784,7 @@
         </w:rPr>
         <w:t xml:space="preserve"> </w:t>
       </w:r>
+      <w:proofErr w:type="gramStart"/>
       <w:r>
         <w:t>are</w:t>
       </w:r>
@@ -16459,7 +16804,11 @@
         <w:t xml:space="preserve"> </w:t>
       </w:r>
       <w:r>
-        <w:t>to provide</w:t>
+        <w:t>to</w:t>
+      </w:r>
+      <w:proofErr w:type="gramEnd"/>
+      <w:r>
+        <w:t xml:space="preserve"> provide</w:t>
       </w:r>
       <w:r>
         <w:rPr>
@@ -16540,7 +16889,15 @@
         <w:t xml:space="preserve"> </w:t>
       </w:r>
       <w:r>
-        <w:t>in the assignment and comment this code thoroughly to demonstrate an understanding of its function and logic. Failure to cite your sources will trigger this section of the Syllabus.</w:t>
+        <w:t xml:space="preserve">in the assignment and </w:t>
+      </w:r>
+      <w:proofErr w:type="gramStart"/>
+      <w:r>
+        <w:t>comment</w:t>
+      </w:r>
+      <w:proofErr w:type="gramEnd"/>
+      <w:r>
+        <w:t xml:space="preserve"> this code thoroughly to demonstrate an understanding of its function and logic. Failure to cite your sources will trigger this section of the Syllabus.</w:t>
       </w:r>
     </w:p>
     <w:p>
@@ -16585,7 +16942,15 @@
         <w:t xml:space="preserve"> </w:t>
       </w:r>
       <w:r>
-        <w:t>to demonstrate integrity in</w:t>
+        <w:t xml:space="preserve">to </w:t>
+      </w:r>
+      <w:proofErr w:type="gramStart"/>
+      <w:r>
+        <w:t>demonstrate</w:t>
+      </w:r>
+      <w:proofErr w:type="gramEnd"/>
+      <w:r>
+        <w:t xml:space="preserve"> integrity in</w:t>
       </w:r>
       <w:r>
         <w:rPr>
@@ -16620,12 +16985,25 @@
         </w:rPr>
         <w:t xml:space="preserve"> </w:t>
       </w:r>
-      <w:r>
-        <w:t xml:space="preserve">are evaluated on their own merits. Cheating, plagiarism, unauthorized and/or inappropriate collaborative work, or any </w:t>
+      <w:proofErr w:type="gramStart"/>
+      <w:r>
+        <w:t>are evaluated</w:t>
+      </w:r>
+      <w:proofErr w:type="gramEnd"/>
+      <w:r>
+        <w:t xml:space="preserve"> on their own merits. Cheating, plagiarism, unauthorized and/or inappropriate collaborative work, or any </w:t>
       </w:r>
       <w:r>
         <w:lastRenderedPageBreak/>
-        <w:t>other form of academic dishonesty are considered unacceptable behavior and will result in a failing grade</w:t>
+        <w:t xml:space="preserve">other form of academic dishonesty </w:t>
+      </w:r>
+      <w:proofErr w:type="gramStart"/>
+      <w:r>
+        <w:t>are considered</w:t>
+      </w:r>
+      <w:proofErr w:type="gramEnd"/>
+      <w:r>
+        <w:t xml:space="preserve"> unacceptable behavior and will result in a failing grade</w:t>
       </w:r>
       <w:r>
         <w:rPr>
@@ -17057,7 +17435,15 @@
         <w:t xml:space="preserve"> </w:t>
       </w:r>
       <w:r>
-        <w:t>treated as overzealous interns from which students can test their newly acquired knowledge.</w:t>
+        <w:t xml:space="preserve">treated as overzealous interns from which students can test their newly </w:t>
+      </w:r>
+      <w:proofErr w:type="gramStart"/>
+      <w:r>
+        <w:t>acquired</w:t>
+      </w:r>
+      <w:proofErr w:type="gramEnd"/>
+      <w:r>
+        <w:t xml:space="preserve"> knowledge.</w:t>
       </w:r>
     </w:p>
     <w:p>
@@ -17185,8 +17571,18 @@
           <w:b/>
           <w:sz w:val="20"/>
         </w:rPr>
-        <w:t>(e.g.</w:t>
-      </w:r>
+        <w:t>(</w:t>
+      </w:r>
+      <w:proofErr w:type="gramStart"/>
+      <w:r>
+        <w:rPr>
+          <w:rFonts w:ascii="Arial"/>
+          <w:b/>
+          <w:sz w:val="20"/>
+        </w:rPr>
+        <w:t>e.g.</w:t>
+      </w:r>
+      <w:proofErr w:type="gramEnd"/>
       <w:r>
         <w:rPr>
           <w:rFonts w:ascii="Arial"/>
@@ -17321,7 +17717,25 @@
           <w:b/>
           <w:sz w:val="20"/>
         </w:rPr>
-        <w:t>user-specified prompts, as well as the recent ability to query the internet to search for answers, the models may cherry-pick data for you based on the quality of your prompt. A low quality prompt will produce low quality outputs. Even a detailed, descriptive, and clear prompt may still yield errors in accuracy.</w:t>
+        <w:t xml:space="preserve">user-specified prompts, as well as the recent ability to query the internet to search for answers, the models may cherry-pick data for you based on the quality of your prompt. A </w:t>
+      </w:r>
+      <w:proofErr w:type="gramStart"/>
+      <w:r>
+        <w:rPr>
+          <w:rFonts w:ascii="Arial"/>
+          <w:b/>
+          <w:sz w:val="20"/>
+        </w:rPr>
+        <w:t>low quality</w:t>
+      </w:r>
+      <w:proofErr w:type="gramEnd"/>
+      <w:r>
+        <w:rPr>
+          <w:rFonts w:ascii="Arial"/>
+          <w:b/>
+          <w:sz w:val="20"/>
+        </w:rPr>
+        <w:t xml:space="preserve"> prompt will produce low quality outputs. Even a detailed, descriptive, and clear prompt may still yield errors in accuracy.</w:t>
       </w:r>
     </w:p>
     <w:p>
@@ -17470,7 +17884,15 @@
         <w:t xml:space="preserve"> </w:t>
       </w:r>
       <w:r>
-        <w:t>will contain “hallucinations” or errors in accuracy. Only individuals with advanced knowledge in a technical or theoretical skill will notice these errors.</w:t>
+        <w:t xml:space="preserve">will </w:t>
+      </w:r>
+      <w:proofErr w:type="gramStart"/>
+      <w:r>
+        <w:t>contain</w:t>
+      </w:r>
+      <w:proofErr w:type="gramEnd"/>
+      <w:r>
+        <w:t xml:space="preserve"> “hallucinations” or errors in accuracy. Only individuals with advanced knowledge in a technical or theoretical skill will notice these errors.</w:t>
       </w:r>
     </w:p>
     <w:p>
@@ -17614,7 +18036,15 @@
         <w:t xml:space="preserve"> </w:t>
       </w:r>
       <w:r>
-        <w:t xml:space="preserve">consequences will follow if proven. Likewise, students are required to provide the URL to the chat used to generate any code or writing outputs and follow the same procedures for citing their sources as in the previous </w:t>
+        <w:t xml:space="preserve">consequences will follow if proven. Likewise, students </w:t>
+      </w:r>
+      <w:proofErr w:type="gramStart"/>
+      <w:r>
+        <w:t>are required to</w:t>
+      </w:r>
+      <w:proofErr w:type="gramEnd"/>
+      <w:r>
+        <w:t xml:space="preserve"> provide the URL to the chat used to generate any code or writing outputs and follow the same procedures for citing their sources as in the previous </w:t>
       </w:r>
       <w:r>
         <w:rPr>
@@ -17796,9 +18226,11 @@
         </w:rPr>
         <w:t xml:space="preserve"> </w:t>
       </w:r>
+      <w:proofErr w:type="gramStart"/>
       <w:r>
         <w:t>located</w:t>
       </w:r>
+      <w:proofErr w:type="gramEnd"/>
       <w:r>
         <w:rPr>
           <w:spacing w:val="-3"/>
@@ -17926,7 +18358,15 @@
         <w:t xml:space="preserve"> </w:t>
       </w:r>
       <w:r>
-        <w:t>with questions or to initiate the registration process.</w:t>
+        <w:t xml:space="preserve">with questions or to </w:t>
+      </w:r>
+      <w:proofErr w:type="gramStart"/>
+      <w:r>
+        <w:t>initiate</w:t>
+      </w:r>
+      <w:proofErr w:type="gramEnd"/>
+      <w:r>
+        <w:t xml:space="preserve"> the registration process.</w:t>
       </w:r>
     </w:p>
     <w:p>
@@ -17993,12 +18433,14 @@
         </w:rPr>
         <w:t xml:space="preserve"> </w:t>
       </w:r>
+      <w:proofErr w:type="gramStart"/>
       <w:r>
         <w:rPr>
           <w:sz w:val="24"/>
         </w:rPr>
         <w:t>regarding</w:t>
       </w:r>
+      <w:proofErr w:type="gramEnd"/>
       <w:r>
         <w:rPr>
           <w:spacing w:val="-14"/>
@@ -18539,7 +18981,23 @@
         </w:r>
       </w:hyperlink>
       <w:r>
-        <w:t>). Although, the instructor has to make that notification, the student</w:t>
+        <w:t xml:space="preserve">). </w:t>
+      </w:r>
+      <w:proofErr w:type="gramStart"/>
+      <w:r>
+        <w:t>Although,</w:t>
+      </w:r>
+      <w:proofErr w:type="gramEnd"/>
+      <w:r>
+        <w:t xml:space="preserve"> the instructor </w:t>
+      </w:r>
+      <w:proofErr w:type="gramStart"/>
+      <w:r>
+        <w:t>has to</w:t>
+      </w:r>
+      <w:proofErr w:type="gramEnd"/>
+      <w:r>
+        <w:t xml:space="preserve"> make that notification, the student</w:t>
       </w:r>
       <w:r>
         <w:rPr>
@@ -19427,6 +19885,7 @@
                             </w:rPr>
                             <w:t xml:space="preserve"> </w:t>
                           </w:r>
+                          <w:proofErr w:type="gramStart"/>
                           <w:r>
                             <w:rPr>
                               <w:color w:val="B1B1B1"/>
@@ -19441,6 +19900,7 @@
                             </w:rPr>
                             <w:t>5</w:t>
                           </w:r>
+                          <w:proofErr w:type="gramEnd"/>
                           <w:r>
                             <w:rPr>
                               <w:color w:val="B1B1B1"/>
@@ -19698,6 +20158,7 @@
                       </w:rPr>
                       <w:t xml:space="preserve"> </w:t>
                     </w:r>
+                    <w:proofErr w:type="gramStart"/>
                     <w:r>
                       <w:rPr>
                         <w:color w:val="B1B1B1"/>
@@ -19712,6 +20173,7 @@
                       </w:rPr>
                       <w:t>5</w:t>
                     </w:r>
+                    <w:proofErr w:type="gramEnd"/>
                     <w:r>
                       <w:rPr>
                         <w:color w:val="B1B1B1"/>

</xml_diff>